<commit_message>
modified download function + startint extracting data from tif file
</commit_message>
<xml_diff>
--- a/Roadmap.docx
+++ b/Roadmap.docx
@@ -20,7 +20,7 @@
       </w:r>
       <w:r>
         <w:rPr>
-          <w:rStyle w:val="Hyperlink"/>
+          <w:rStyle w:val="Lienhypertexte"/>
         </w:rPr>
         <w:t>https://en.wikipedia.org/wiki/Shapefile</w:t>
       </w:r>
@@ -33,7 +33,7 @@
     </w:p>
     <w:p>
       <w:pPr>
-        <w:pStyle w:val="ListParagraph"/>
+        <w:pStyle w:val="Paragraphedeliste"/>
         <w:numPr>
           <w:ilvl w:val="0"/>
           <w:numId w:val="1"/>
@@ -45,7 +45,7 @@
     </w:p>
     <w:p>
       <w:pPr>
-        <w:pStyle w:val="ListParagraph"/>
+        <w:pStyle w:val="Paragraphedeliste"/>
         <w:numPr>
           <w:ilvl w:val="0"/>
           <w:numId w:val="1"/>
@@ -107,7 +107,7 @@
     </w:p>
     <w:p>
       <w:pPr>
-        <w:pStyle w:val="ListParagraph"/>
+        <w:pStyle w:val="Paragraphedeliste"/>
         <w:numPr>
           <w:ilvl w:val="0"/>
           <w:numId w:val="2"/>
@@ -119,7 +119,7 @@
     </w:p>
     <w:p>
       <w:pPr>
-        <w:pStyle w:val="ListParagraph"/>
+        <w:pStyle w:val="Paragraphedeliste"/>
         <w:numPr>
           <w:ilvl w:val="0"/>
           <w:numId w:val="2"/>
@@ -131,7 +131,7 @@
     </w:p>
     <w:p>
       <w:pPr>
-        <w:pStyle w:val="ListParagraph"/>
+        <w:pStyle w:val="Paragraphedeliste"/>
         <w:numPr>
           <w:ilvl w:val="0"/>
           <w:numId w:val="2"/>
@@ -143,7 +143,7 @@
     </w:p>
     <w:p>
       <w:pPr>
-        <w:pStyle w:val="ListParagraph"/>
+        <w:pStyle w:val="Paragraphedeliste"/>
         <w:numPr>
           <w:ilvl w:val="0"/>
           <w:numId w:val="2"/>
@@ -155,7 +155,7 @@
     </w:p>
     <w:p>
       <w:pPr>
-        <w:pStyle w:val="ListParagraph"/>
+        <w:pStyle w:val="Paragraphedeliste"/>
         <w:numPr>
           <w:ilvl w:val="0"/>
           <w:numId w:val="2"/>
@@ -178,7 +178,7 @@
     <w:p/>
     <w:p>
       <w:pPr>
-        <w:pStyle w:val="ListParagraph"/>
+        <w:pStyle w:val="Paragraphedeliste"/>
         <w:numPr>
           <w:ilvl w:val="0"/>
           <w:numId w:val="1"/>
@@ -186,6 +186,39 @@
       </w:pPr>
       <w:r>
         <w:t xml:space="preserve">Do we need to combine all files? </w:t>
+      </w:r>
+    </w:p>
+    <w:p>
+      <w:r>
+        <w:t xml:space="preserve">TO REVIEW: </w:t>
+      </w:r>
+    </w:p>
+    <w:p>
+      <w:pPr>
+        <w:pStyle w:val="Paragraphedeliste"/>
+        <w:numPr>
+          <w:ilvl w:val="0"/>
+          <w:numId w:val="3"/>
+        </w:numPr>
+      </w:pPr>
+      <w:r>
+        <w:t>Path creating function in the download file (can be improved by putting an *</w:t>
+      </w:r>
+      <w:proofErr w:type="spellStart"/>
+      <w:r>
+        <w:t>args</w:t>
+      </w:r>
+      <w:proofErr w:type="spellEnd"/>
+      <w:r>
+        <w:t xml:space="preserve"> + calling the function in every other </w:t>
+      </w:r>
+      <w:proofErr w:type="gramStart"/>
+      <w:r>
+        <w:t>ones</w:t>
+      </w:r>
+      <w:proofErr w:type="gramEnd"/>
+      <w:r>
+        <w:t>)</w:t>
       </w:r>
     </w:p>
     <w:p/>
@@ -293,6 +326,95 @@
     </w:lvl>
   </w:abstractNum>
   <w:abstractNum w:abstractNumId="1" w15:restartNumberingAfterBreak="0">
+    <w:nsid w:val="5ED02387"/>
+    <w:multiLevelType w:val="hybridMultilevel"/>
+    <w:tmpl w:val="D2AEF59A"/>
+    <w:lvl w:ilvl="0" w:tplc="080C000F">
+      <w:start w:val="1"/>
+      <w:numFmt w:val="decimal"/>
+      <w:lvlText w:val="%1."/>
+      <w:lvlJc w:val="left"/>
+      <w:pPr>
+        <w:ind w:left="720" w:hanging="360"/>
+      </w:pPr>
+      <w:rPr>
+        <w:rFonts w:hint="default"/>
+      </w:rPr>
+    </w:lvl>
+    <w:lvl w:ilvl="1" w:tplc="080C0019" w:tentative="1">
+      <w:start w:val="1"/>
+      <w:numFmt w:val="lowerLetter"/>
+      <w:lvlText w:val="%2."/>
+      <w:lvlJc w:val="left"/>
+      <w:pPr>
+        <w:ind w:left="1440" w:hanging="360"/>
+      </w:pPr>
+    </w:lvl>
+    <w:lvl w:ilvl="2" w:tplc="080C001B" w:tentative="1">
+      <w:start w:val="1"/>
+      <w:numFmt w:val="lowerRoman"/>
+      <w:lvlText w:val="%3."/>
+      <w:lvlJc w:val="right"/>
+      <w:pPr>
+        <w:ind w:left="2160" w:hanging="180"/>
+      </w:pPr>
+    </w:lvl>
+    <w:lvl w:ilvl="3" w:tplc="080C000F" w:tentative="1">
+      <w:start w:val="1"/>
+      <w:numFmt w:val="decimal"/>
+      <w:lvlText w:val="%4."/>
+      <w:lvlJc w:val="left"/>
+      <w:pPr>
+        <w:ind w:left="2880" w:hanging="360"/>
+      </w:pPr>
+    </w:lvl>
+    <w:lvl w:ilvl="4" w:tplc="080C0019" w:tentative="1">
+      <w:start w:val="1"/>
+      <w:numFmt w:val="lowerLetter"/>
+      <w:lvlText w:val="%5."/>
+      <w:lvlJc w:val="left"/>
+      <w:pPr>
+        <w:ind w:left="3600" w:hanging="360"/>
+      </w:pPr>
+    </w:lvl>
+    <w:lvl w:ilvl="5" w:tplc="080C001B" w:tentative="1">
+      <w:start w:val="1"/>
+      <w:numFmt w:val="lowerRoman"/>
+      <w:lvlText w:val="%6."/>
+      <w:lvlJc w:val="right"/>
+      <w:pPr>
+        <w:ind w:left="4320" w:hanging="180"/>
+      </w:pPr>
+    </w:lvl>
+    <w:lvl w:ilvl="6" w:tplc="080C000F" w:tentative="1">
+      <w:start w:val="1"/>
+      <w:numFmt w:val="decimal"/>
+      <w:lvlText w:val="%7."/>
+      <w:lvlJc w:val="left"/>
+      <w:pPr>
+        <w:ind w:left="5040" w:hanging="360"/>
+      </w:pPr>
+    </w:lvl>
+    <w:lvl w:ilvl="7" w:tplc="080C0019" w:tentative="1">
+      <w:start w:val="1"/>
+      <w:numFmt w:val="lowerLetter"/>
+      <w:lvlText w:val="%8."/>
+      <w:lvlJc w:val="left"/>
+      <w:pPr>
+        <w:ind w:left="5760" w:hanging="360"/>
+      </w:pPr>
+    </w:lvl>
+    <w:lvl w:ilvl="8" w:tplc="080C001B" w:tentative="1">
+      <w:start w:val="1"/>
+      <w:numFmt w:val="lowerRoman"/>
+      <w:lvlText w:val="%9."/>
+      <w:lvlJc w:val="right"/>
+      <w:pPr>
+        <w:ind w:left="6480" w:hanging="180"/>
+      </w:pPr>
+    </w:lvl>
+  </w:abstractNum>
+  <w:abstractNum w:abstractNumId="2" w15:restartNumberingAfterBreak="0">
     <w:nsid w:val="7E7228F6"/>
     <w:multiLevelType w:val="hybridMultilevel"/>
     <w:tmpl w:val="8E0E3DE4"/>
@@ -405,10 +527,13 @@
     </w:lvl>
   </w:abstractNum>
   <w:num w:numId="1">
-    <w:abstractNumId w:val="1"/>
+    <w:abstractNumId w:val="2"/>
   </w:num>
   <w:num w:numId="2">
     <w:abstractNumId w:val="0"/>
+  </w:num>
+  <w:num w:numId="3">
+    <w:abstractNumId w:val="1"/>
   </w:num>
 </w:numbering>
 </file>
@@ -812,13 +937,13 @@
     <w:name w:val="Normal"/>
     <w:qFormat/>
   </w:style>
-  <w:style w:type="character" w:default="1" w:styleId="DefaultParagraphFont">
+  <w:style w:type="character" w:default="1" w:styleId="Policepardfaut">
     <w:name w:val="Default Paragraph Font"/>
     <w:uiPriority w:val="1"/>
     <w:semiHidden/>
     <w:unhideWhenUsed/>
   </w:style>
-  <w:style w:type="table" w:default="1" w:styleId="TableNormal">
+  <w:style w:type="table" w:default="1" w:styleId="TableauNormal">
     <w:name w:val="Normal Table"/>
     <w:uiPriority w:val="99"/>
     <w:semiHidden/>
@@ -833,15 +958,15 @@
       </w:tblCellMar>
     </w:tblPr>
   </w:style>
-  <w:style w:type="numbering" w:default="1" w:styleId="NoList">
+  <w:style w:type="numbering" w:default="1" w:styleId="Aucuneliste">
     <w:name w:val="No List"/>
     <w:uiPriority w:val="99"/>
     <w:semiHidden/>
     <w:unhideWhenUsed/>
   </w:style>
-  <w:style w:type="character" w:styleId="Hyperlink">
+  <w:style w:type="character" w:styleId="Lienhypertexte">
     <w:name w:val="Hyperlink"/>
-    <w:basedOn w:val="DefaultParagraphFont"/>
+    <w:basedOn w:val="Policepardfaut"/>
     <w:uiPriority w:val="99"/>
     <w:unhideWhenUsed/>
     <w:rsid w:val="000D55D6"/>
@@ -850,9 +975,9 @@
       <w:u w:val="single"/>
     </w:rPr>
   </w:style>
-  <w:style w:type="character" w:styleId="UnresolvedMention">
+  <w:style w:type="character" w:styleId="Mentionnonrsolue">
     <w:name w:val="Unresolved Mention"/>
-    <w:basedOn w:val="DefaultParagraphFont"/>
+    <w:basedOn w:val="Policepardfaut"/>
     <w:uiPriority w:val="99"/>
     <w:semiHidden/>
     <w:unhideWhenUsed/>
@@ -862,7 +987,7 @@
       <w:shd w:val="clear" w:color="auto" w:fill="E1DFDD"/>
     </w:rPr>
   </w:style>
-  <w:style w:type="paragraph" w:styleId="ListParagraph">
+  <w:style w:type="paragraph" w:styleId="Paragraphedeliste">
     <w:name w:val="List Paragraph"/>
     <w:basedOn w:val="Normal"/>
     <w:uiPriority w:val="34"/>

</xml_diff>

<commit_message>
creating plotting class + improve the download module (unzip)
</commit_message>
<xml_diff>
--- a/Roadmap.docx
+++ b/Roadmap.docx
@@ -20,7 +20,7 @@
       </w:r>
       <w:r>
         <w:rPr>
-          <w:rStyle w:val="Lienhypertexte"/>
+          <w:rStyle w:val="Hyperlink"/>
         </w:rPr>
         <w:t>https://en.wikipedia.org/wiki/Shapefile</w:t>
       </w:r>
@@ -33,7 +33,7 @@
     </w:p>
     <w:p>
       <w:pPr>
-        <w:pStyle w:val="Paragraphedeliste"/>
+        <w:pStyle w:val="ListParagraph"/>
         <w:numPr>
           <w:ilvl w:val="0"/>
           <w:numId w:val="1"/>
@@ -45,7 +45,7 @@
     </w:p>
     <w:p>
       <w:pPr>
-        <w:pStyle w:val="Paragraphedeliste"/>
+        <w:pStyle w:val="ListParagraph"/>
         <w:numPr>
           <w:ilvl w:val="0"/>
           <w:numId w:val="1"/>
@@ -89,7 +89,6 @@
         <w:t xml:space="preserve">4D = (X, Y, Z, M) </w:t>
       </w:r>
     </w:p>
-    <w:p/>
     <w:p>
       <w:proofErr w:type="spellStart"/>
       <w:r>
@@ -107,7 +106,7 @@
     </w:p>
     <w:p>
       <w:pPr>
-        <w:pStyle w:val="Paragraphedeliste"/>
+        <w:pStyle w:val="ListParagraph"/>
         <w:numPr>
           <w:ilvl w:val="0"/>
           <w:numId w:val="2"/>
@@ -119,7 +118,7 @@
     </w:p>
     <w:p>
       <w:pPr>
-        <w:pStyle w:val="Paragraphedeliste"/>
+        <w:pStyle w:val="ListParagraph"/>
         <w:numPr>
           <w:ilvl w:val="0"/>
           <w:numId w:val="2"/>
@@ -131,7 +130,7 @@
     </w:p>
     <w:p>
       <w:pPr>
-        <w:pStyle w:val="Paragraphedeliste"/>
+        <w:pStyle w:val="ListParagraph"/>
         <w:numPr>
           <w:ilvl w:val="0"/>
           <w:numId w:val="2"/>
@@ -143,7 +142,7 @@
     </w:p>
     <w:p>
       <w:pPr>
-        <w:pStyle w:val="Paragraphedeliste"/>
+        <w:pStyle w:val="ListParagraph"/>
         <w:numPr>
           <w:ilvl w:val="0"/>
           <w:numId w:val="2"/>
@@ -155,7 +154,7 @@
     </w:p>
     <w:p>
       <w:pPr>
-        <w:pStyle w:val="Paragraphedeliste"/>
+        <w:pStyle w:val="ListParagraph"/>
         <w:numPr>
           <w:ilvl w:val="0"/>
           <w:numId w:val="2"/>
@@ -178,7 +177,7 @@
     <w:p/>
     <w:p>
       <w:pPr>
-        <w:pStyle w:val="Paragraphedeliste"/>
+        <w:pStyle w:val="ListParagraph"/>
         <w:numPr>
           <w:ilvl w:val="0"/>
           <w:numId w:val="1"/>
@@ -195,7 +194,7 @@
     </w:p>
     <w:p>
       <w:pPr>
-        <w:pStyle w:val="Paragraphedeliste"/>
+        <w:pStyle w:val="ListParagraph"/>
         <w:numPr>
           <w:ilvl w:val="0"/>
           <w:numId w:val="3"/>
@@ -210,19 +209,146 @@
       </w:r>
       <w:proofErr w:type="spellEnd"/>
       <w:r>
-        <w:t xml:space="preserve"> + calling the function in every other </w:t>
-      </w:r>
-      <w:proofErr w:type="gramStart"/>
-      <w:r>
-        <w:t>ones</w:t>
-      </w:r>
-      <w:proofErr w:type="gramEnd"/>
-      <w:r>
-        <w:t>)</w:t>
+        <w:t xml:space="preserve"> + calling the function in every other ones)</w:t>
+      </w:r>
+    </w:p>
+    <w:p>
+      <w:r>
+        <w:t xml:space="preserve">USEFULL LINKS: </w:t>
+      </w:r>
+    </w:p>
+    <w:p>
+      <w:pPr>
+        <w:pStyle w:val="ListParagraph"/>
+        <w:numPr>
+          <w:ilvl w:val="0"/>
+          <w:numId w:val="4"/>
+        </w:numPr>
+      </w:pPr>
+      <w:hyperlink r:id="rId5" w:history="1">
+        <w:r>
+          <w:rPr>
+            <w:rStyle w:val="Hyperlink"/>
+          </w:rPr>
+          <w:t>https://github.com/karimbahgat/PyCRS</w:t>
+        </w:r>
+      </w:hyperlink>
+      <w:r>
+        <w:t xml:space="preserve"> </w:t>
+      </w:r>
+    </w:p>
+    <w:p>
+      <w:pPr>
+        <w:pStyle w:val="ListParagraph"/>
+        <w:numPr>
+          <w:ilvl w:val="0"/>
+          <w:numId w:val="4"/>
+        </w:numPr>
+      </w:pPr>
+      <w:hyperlink r:id="rId6" w:anchor="s_srs=31370&amp;t_srs=4326&amp;x=130000.0000000&amp;y=208000.0000000" w:history="1">
+        <w:r>
+          <w:rPr>
+            <w:rStyle w:val="Hyperlink"/>
+          </w:rPr>
+          <w:t>https://epsg.io/transform#s_srs=31370&amp;t_srs=4326&amp;x=130000.0000000&amp;y=208000.0000000</w:t>
+        </w:r>
+      </w:hyperlink>
+      <w:r>
+        <w:t xml:space="preserve"> </w:t>
       </w:r>
     </w:p>
     <w:p/>
-    <w:p/>
+    <w:p>
+      <w:pPr>
+        <w:rPr>
+          <w:lang w:val="fr-BE"/>
+        </w:rPr>
+      </w:pPr>
+      <w:r>
+        <w:rPr>
+          <w:lang w:val="fr-BE"/>
+        </w:rPr>
+        <w:t xml:space="preserve">projection </w:t>
+      </w:r>
+      <w:proofErr w:type="spellStart"/>
+      <w:r>
+        <w:rPr>
+          <w:lang w:val="fr-BE"/>
+        </w:rPr>
+        <w:t>sys</w:t>
+      </w:r>
+      <w:proofErr w:type="spellEnd"/>
+      <w:r>
+        <w:rPr>
+          <w:lang w:val="fr-BE"/>
+        </w:rPr>
+        <w:t xml:space="preserve">. </w:t>
+      </w:r>
+    </w:p>
+    <w:p>
+      <w:pPr>
+        <w:rPr>
+          <w:lang w:val="fr-BE"/>
+        </w:rPr>
+      </w:pPr>
+      <w:r>
+        <w:rPr>
+          <w:lang w:val="fr-BE"/>
+        </w:rPr>
+        <w:t xml:space="preserve">crs = </w:t>
+      </w:r>
+      <w:proofErr w:type="spellStart"/>
+      <w:r>
+        <w:rPr>
+          <w:lang w:val="fr-BE"/>
+        </w:rPr>
+        <w:t>lambert</w:t>
+      </w:r>
+      <w:proofErr w:type="spellEnd"/>
+    </w:p>
+    <w:p>
+      <w:pPr>
+        <w:rPr>
+          <w:lang w:val="fr-BE"/>
+        </w:rPr>
+      </w:pPr>
+      <w:r>
+        <w:rPr>
+          <w:lang w:val="fr-BE"/>
+        </w:rPr>
+        <w:t xml:space="preserve">y = 169179.89 </w:t>
+      </w:r>
+    </w:p>
+    <w:p>
+      <w:pPr>
+        <w:rPr>
+          <w:lang w:val="fr-BE"/>
+        </w:rPr>
+      </w:pPr>
+      <w:r>
+        <w:rPr>
+          <w:lang w:val="fr-BE"/>
+        </w:rPr>
+        <w:t xml:space="preserve">x = 158306.89 </w:t>
+      </w:r>
+    </w:p>
+    <w:p>
+      <w:pPr>
+        <w:rPr>
+          <w:lang w:val="fr-BE"/>
+        </w:rPr>
+      </w:pPr>
+    </w:p>
+    <w:p>
+      <w:r>
+        <w:t>google = epsg:4326</w:t>
+      </w:r>
+    </w:p>
+    <w:p>
+      <w:r>
+        <w:t>lambert = epsg:31370</w:t>
+      </w:r>
+    </w:p>
     <w:p/>
     <w:sectPr>
       <w:pgSz w:w="12240" w:h="15840"/>
@@ -415,6 +541,95 @@
     </w:lvl>
   </w:abstractNum>
   <w:abstractNum w:abstractNumId="2" w15:restartNumberingAfterBreak="0">
+    <w:nsid w:val="7A4F07FA"/>
+    <w:multiLevelType w:val="hybridMultilevel"/>
+    <w:tmpl w:val="9FA28322"/>
+    <w:lvl w:ilvl="0" w:tplc="0409000F">
+      <w:start w:val="1"/>
+      <w:numFmt w:val="decimal"/>
+      <w:lvlText w:val="%1."/>
+      <w:lvlJc w:val="left"/>
+      <w:pPr>
+        <w:ind w:left="720" w:hanging="360"/>
+      </w:pPr>
+      <w:rPr>
+        <w:rFonts w:hint="default"/>
+      </w:rPr>
+    </w:lvl>
+    <w:lvl w:ilvl="1" w:tplc="04090019" w:tentative="1">
+      <w:start w:val="1"/>
+      <w:numFmt w:val="lowerLetter"/>
+      <w:lvlText w:val="%2."/>
+      <w:lvlJc w:val="left"/>
+      <w:pPr>
+        <w:ind w:left="1440" w:hanging="360"/>
+      </w:pPr>
+    </w:lvl>
+    <w:lvl w:ilvl="2" w:tplc="0409001B" w:tentative="1">
+      <w:start w:val="1"/>
+      <w:numFmt w:val="lowerRoman"/>
+      <w:lvlText w:val="%3."/>
+      <w:lvlJc w:val="right"/>
+      <w:pPr>
+        <w:ind w:left="2160" w:hanging="180"/>
+      </w:pPr>
+    </w:lvl>
+    <w:lvl w:ilvl="3" w:tplc="0409000F" w:tentative="1">
+      <w:start w:val="1"/>
+      <w:numFmt w:val="decimal"/>
+      <w:lvlText w:val="%4."/>
+      <w:lvlJc w:val="left"/>
+      <w:pPr>
+        <w:ind w:left="2880" w:hanging="360"/>
+      </w:pPr>
+    </w:lvl>
+    <w:lvl w:ilvl="4" w:tplc="04090019" w:tentative="1">
+      <w:start w:val="1"/>
+      <w:numFmt w:val="lowerLetter"/>
+      <w:lvlText w:val="%5."/>
+      <w:lvlJc w:val="left"/>
+      <w:pPr>
+        <w:ind w:left="3600" w:hanging="360"/>
+      </w:pPr>
+    </w:lvl>
+    <w:lvl w:ilvl="5" w:tplc="0409001B" w:tentative="1">
+      <w:start w:val="1"/>
+      <w:numFmt w:val="lowerRoman"/>
+      <w:lvlText w:val="%6."/>
+      <w:lvlJc w:val="right"/>
+      <w:pPr>
+        <w:ind w:left="4320" w:hanging="180"/>
+      </w:pPr>
+    </w:lvl>
+    <w:lvl w:ilvl="6" w:tplc="0409000F" w:tentative="1">
+      <w:start w:val="1"/>
+      <w:numFmt w:val="decimal"/>
+      <w:lvlText w:val="%7."/>
+      <w:lvlJc w:val="left"/>
+      <w:pPr>
+        <w:ind w:left="5040" w:hanging="360"/>
+      </w:pPr>
+    </w:lvl>
+    <w:lvl w:ilvl="7" w:tplc="04090019" w:tentative="1">
+      <w:start w:val="1"/>
+      <w:numFmt w:val="lowerLetter"/>
+      <w:lvlText w:val="%8."/>
+      <w:lvlJc w:val="left"/>
+      <w:pPr>
+        <w:ind w:left="5760" w:hanging="360"/>
+      </w:pPr>
+    </w:lvl>
+    <w:lvl w:ilvl="8" w:tplc="0409001B" w:tentative="1">
+      <w:start w:val="1"/>
+      <w:numFmt w:val="lowerRoman"/>
+      <w:lvlText w:val="%9."/>
+      <w:lvlJc w:val="right"/>
+      <w:pPr>
+        <w:ind w:left="6480" w:hanging="180"/>
+      </w:pPr>
+    </w:lvl>
+  </w:abstractNum>
+  <w:abstractNum w:abstractNumId="3" w15:restartNumberingAfterBreak="0">
     <w:nsid w:val="7E7228F6"/>
     <w:multiLevelType w:val="hybridMultilevel"/>
     <w:tmpl w:val="8E0E3DE4"/>
@@ -527,13 +742,16 @@
     </w:lvl>
   </w:abstractNum>
   <w:num w:numId="1">
-    <w:abstractNumId w:val="2"/>
+    <w:abstractNumId w:val="3"/>
   </w:num>
   <w:num w:numId="2">
     <w:abstractNumId w:val="0"/>
   </w:num>
   <w:num w:numId="3">
     <w:abstractNumId w:val="1"/>
+  </w:num>
+  <w:num w:numId="4">
+    <w:abstractNumId w:val="2"/>
   </w:num>
 </w:numbering>
 </file>
@@ -937,13 +1155,13 @@
     <w:name w:val="Normal"/>
     <w:qFormat/>
   </w:style>
-  <w:style w:type="character" w:default="1" w:styleId="Policepardfaut">
+  <w:style w:type="character" w:default="1" w:styleId="DefaultParagraphFont">
     <w:name w:val="Default Paragraph Font"/>
     <w:uiPriority w:val="1"/>
     <w:semiHidden/>
     <w:unhideWhenUsed/>
   </w:style>
-  <w:style w:type="table" w:default="1" w:styleId="TableauNormal">
+  <w:style w:type="table" w:default="1" w:styleId="TableNormal">
     <w:name w:val="Normal Table"/>
     <w:uiPriority w:val="99"/>
     <w:semiHidden/>
@@ -958,15 +1176,15 @@
       </w:tblCellMar>
     </w:tblPr>
   </w:style>
-  <w:style w:type="numbering" w:default="1" w:styleId="Aucuneliste">
+  <w:style w:type="numbering" w:default="1" w:styleId="NoList">
     <w:name w:val="No List"/>
     <w:uiPriority w:val="99"/>
     <w:semiHidden/>
     <w:unhideWhenUsed/>
   </w:style>
-  <w:style w:type="character" w:styleId="Lienhypertexte">
+  <w:style w:type="character" w:styleId="Hyperlink">
     <w:name w:val="Hyperlink"/>
-    <w:basedOn w:val="Policepardfaut"/>
+    <w:basedOn w:val="DefaultParagraphFont"/>
     <w:uiPriority w:val="99"/>
     <w:unhideWhenUsed/>
     <w:rsid w:val="000D55D6"/>
@@ -975,9 +1193,9 @@
       <w:u w:val="single"/>
     </w:rPr>
   </w:style>
-  <w:style w:type="character" w:styleId="Mentionnonrsolue">
+  <w:style w:type="character" w:styleId="UnresolvedMention">
     <w:name w:val="Unresolved Mention"/>
-    <w:basedOn w:val="Policepardfaut"/>
+    <w:basedOn w:val="DefaultParagraphFont"/>
     <w:uiPriority w:val="99"/>
     <w:semiHidden/>
     <w:unhideWhenUsed/>
@@ -987,7 +1205,7 @@
       <w:shd w:val="clear" w:color="auto" w:fill="E1DFDD"/>
     </w:rPr>
   </w:style>
-  <w:style w:type="paragraph" w:styleId="Paragraphedeliste">
+  <w:style w:type="paragraph" w:styleId="ListParagraph">
     <w:name w:val="List Paragraph"/>
     <w:basedOn w:val="Normal"/>
     <w:uiPriority w:val="34"/>
@@ -997,6 +1215,18 @@
       <w:ind w:left="720"/>
       <w:contextualSpacing/>
     </w:pPr>
+  </w:style>
+  <w:style w:type="character" w:styleId="FollowedHyperlink">
+    <w:name w:val="FollowedHyperlink"/>
+    <w:basedOn w:val="DefaultParagraphFont"/>
+    <w:uiPriority w:val="99"/>
+    <w:semiHidden/>
+    <w:unhideWhenUsed/>
+    <w:rsid w:val="00042903"/>
+    <w:rPr>
+      <w:color w:val="954F72" w:themeColor="followedHyperlink"/>
+      <w:u w:val="single"/>
+    </w:rPr>
   </w:style>
 </w:styles>
 </file>

</xml_diff>

<commit_message>
adding ppt and cleaning files
</commit_message>
<xml_diff>
--- a/Roadmap.docx
+++ b/Roadmap.docx
@@ -257,7 +257,26 @@
         <w:t xml:space="preserve"> </w:t>
       </w:r>
     </w:p>
-    <w:p/>
+    <w:p>
+      <w:pPr>
+        <w:pStyle w:val="ListParagraph"/>
+        <w:numPr>
+          <w:ilvl w:val="0"/>
+          <w:numId w:val="4"/>
+        </w:numPr>
+      </w:pPr>
+      <w:hyperlink r:id="rId7" w:history="1">
+        <w:r>
+          <w:rPr>
+            <w:rStyle w:val="Hyperlink"/>
+          </w:rPr>
+          <w:t>https://gis.stackexchange.com/questions/297088/clipping-geotiff-with-shapefile</w:t>
+        </w:r>
+      </w:hyperlink>
+      <w:r>
+        <w:t xml:space="preserve"> </w:t>
+      </w:r>
+    </w:p>
     <w:p>
       <w:pPr>
         <w:rPr>
@@ -322,12 +341,12 @@
     <w:p>
       <w:pPr>
         <w:rPr>
-          <w:lang w:val="fr-BE"/>
-        </w:rPr>
-      </w:pPr>
-      <w:r>
-        <w:rPr>
-          <w:lang w:val="fr-BE"/>
+          <w:lang w:val="nl-BE"/>
+        </w:rPr>
+      </w:pPr>
+      <w:r>
+        <w:rPr>
+          <w:lang w:val="nl-BE"/>
         </w:rPr>
         <w:t xml:space="preserve">x = 158306.89 </w:t>
       </w:r>
@@ -335,21 +354,43 @@
     <w:p>
       <w:pPr>
         <w:rPr>
-          <w:lang w:val="fr-BE"/>
-        </w:rPr>
-      </w:pPr>
-    </w:p>
-    <w:p>
-      <w:r>
+          <w:lang w:val="nl-BE"/>
+        </w:rPr>
+      </w:pPr>
+    </w:p>
+    <w:p>
+      <w:pPr>
+        <w:rPr>
+          <w:lang w:val="nl-BE"/>
+        </w:rPr>
+      </w:pPr>
+      <w:r>
+        <w:rPr>
+          <w:lang w:val="nl-BE"/>
+        </w:rPr>
         <w:t>google = epsg:4326</w:t>
       </w:r>
     </w:p>
     <w:p>
-      <w:r>
+      <w:pPr>
+        <w:rPr>
+          <w:lang w:val="nl-BE"/>
+        </w:rPr>
+      </w:pPr>
+      <w:r>
+        <w:rPr>
+          <w:lang w:val="nl-BE"/>
+        </w:rPr>
         <w:t>lambert = epsg:31370</w:t>
       </w:r>
     </w:p>
-    <w:p/>
+    <w:p>
+      <w:pPr>
+        <w:rPr>
+          <w:lang w:val="nl-BE"/>
+        </w:rPr>
+      </w:pPr>
+    </w:p>
     <w:sectPr>
       <w:pgSz w:w="12240" w:h="15840"/>
       <w:pgMar w:top="1417" w:right="1417" w:bottom="1417" w:left="1417" w:header="708" w:footer="708" w:gutter="0"/>

</xml_diff>